<commit_message>
Signed-off-by: Douglas Aparecido Vasconcelos <douglas_cpu@hotmail.com>
</commit_message>
<xml_diff>
--- a/O Sistema de Cálculo das Contas de Luz e Água.docx
+++ b/O Sistema de Cálculo das Contas de Luz e Água.docx
@@ -1,6 +1,6 @@
 
 <file path=word/document.xml><?xml version="1.0" encoding="utf-8"?>
-<w:document xmlns:wpc="http://schemas.microsoft.com/office/word/2010/wordprocessingCanvas" xmlns:cx="http://schemas.microsoft.com/office/drawing/2014/chartex" xmlns:mc="http://schemas.openxmlformats.org/markup-compatibility/2006" xmlns:o="urn:schemas-microsoft-com:office:office" xmlns:r="http://schemas.openxmlformats.org/officeDocument/2006/relationships" xmlns:m="http://schemas.openxmlformats.org/officeDocument/2006/math" xmlns:v="urn:schemas-microsoft-com:vml" xmlns:wp14="http://schemas.microsoft.com/office/word/2010/wordprocessingDrawing" xmlns:wp="http://schemas.openxmlformats.org/drawingml/2006/wordprocessingDrawing" xmlns:w10="urn:schemas-microsoft-com:office:word" xmlns:w="http://schemas.openxmlformats.org/wordprocessingml/2006/main" xmlns:w14="http://schemas.microsoft.com/office/word/2010/wordml" xmlns:w15="http://schemas.microsoft.com/office/word/2012/wordml" xmlns:w16se="http://schemas.microsoft.com/office/word/2015/wordml/symex" xmlns:wpg="http://schemas.microsoft.com/office/word/2010/wordprocessingGroup" xmlns:wpi="http://schemas.microsoft.com/office/word/2010/wordprocessingInk" xmlns:wne="http://schemas.microsoft.com/office/word/2006/wordml" xmlns:wps="http://schemas.microsoft.com/office/word/2010/wordprocessingShape" mc:Ignorable="w14 w15 w16se wp14">
+<w:document xmlns:wpc="http://schemas.microsoft.com/office/word/2010/wordprocessingCanvas" xmlns:cx="http://schemas.microsoft.com/office/drawing/2014/chartex" xmlns:cx1="http://schemas.microsoft.com/office/drawing/2015/9/8/chartex" xmlns:cx2="http://schemas.microsoft.com/office/drawing/2015/10/21/chartex" xmlns:cx3="http://schemas.microsoft.com/office/drawing/2016/5/9/chartex" xmlns:cx4="http://schemas.microsoft.com/office/drawing/2016/5/10/chartex" xmlns:cx5="http://schemas.microsoft.com/office/drawing/2016/5/11/chartex" xmlns:cx6="http://schemas.microsoft.com/office/drawing/2016/5/12/chartex" xmlns:cx7="http://schemas.microsoft.com/office/drawing/2016/5/13/chartex" xmlns:cx8="http://schemas.microsoft.com/office/drawing/2016/5/14/chartex" xmlns:mc="http://schemas.openxmlformats.org/markup-compatibility/2006" xmlns:aink="http://schemas.microsoft.com/office/drawing/2016/ink" xmlns:am3d="http://schemas.microsoft.com/office/drawing/2017/model3d" xmlns:o="urn:schemas-microsoft-com:office:office" xmlns:r="http://schemas.openxmlformats.org/officeDocument/2006/relationships" xmlns:m="http://schemas.openxmlformats.org/officeDocument/2006/math" xmlns:v="urn:schemas-microsoft-com:vml" xmlns:wp14="http://schemas.microsoft.com/office/word/2010/wordprocessingDrawing" xmlns:wp="http://schemas.openxmlformats.org/drawingml/2006/wordprocessingDrawing" xmlns:w10="urn:schemas-microsoft-com:office:word" xmlns:w="http://schemas.openxmlformats.org/wordprocessingml/2006/main" xmlns:w14="http://schemas.microsoft.com/office/word/2010/wordml" xmlns:w15="http://schemas.microsoft.com/office/word/2012/wordml" xmlns:w16cid="http://schemas.microsoft.com/office/word/2016/wordml/cid" xmlns:w16se="http://schemas.microsoft.com/office/word/2015/wordml/symex" xmlns:wpg="http://schemas.microsoft.com/office/word/2010/wordprocessingGroup" xmlns:wpi="http://schemas.microsoft.com/office/word/2010/wordprocessingInk" xmlns:wne="http://schemas.microsoft.com/office/word/2006/wordml" xmlns:wps="http://schemas.microsoft.com/office/word/2010/wordprocessingShape" mc:Ignorable="w14 w15 w16se w16cid wp14">
   <w:body>
     <w:p>
       <w:pPr>
@@ -16,6 +16,7 @@
           <w:szCs w:val="24"/>
         </w:rPr>
       </w:pPr>
+      <w:bookmarkStart w:id="0" w:name="_GoBack"/>
       <w:r>
         <w:rPr>
           <w:rFonts w:ascii="Verdana,Bold" w:hAnsi="Verdana,Bold" w:cs="Verdana,Bold"/>
@@ -54,31 +55,13 @@
           <w:szCs w:val="24"/>
         </w:rPr>
       </w:pPr>
-      <w:bookmarkStart w:id="0" w:name="_GoBack"/>
-      <w:bookmarkEnd w:id="0"/>
-      <w:r>
-        <w:rPr>
-          <w:rFonts w:ascii="Verdana" w:hAnsi="Verdana" w:cs="Verdana"/>
-          <w:sz w:val="24"/>
-          <w:szCs w:val="24"/>
-        </w:rPr>
-        <w:t>Este sistema tem a finalidade de calcular a conta de Água e a conta de Energia</w:t>
-      </w:r>
-      <w:r>
-        <w:rPr>
-          <w:rFonts w:ascii="Verdana" w:hAnsi="Verdana" w:cs="Verdana"/>
-          <w:sz w:val="24"/>
-          <w:szCs w:val="24"/>
-        </w:rPr>
-        <w:t xml:space="preserve"> </w:t>
-      </w:r>
-      <w:r>
-        <w:rPr>
-          <w:rFonts w:ascii="Verdana" w:hAnsi="Verdana" w:cs="Verdana"/>
-          <w:sz w:val="24"/>
-          <w:szCs w:val="24"/>
-        </w:rPr>
-        <w:t>Elétrica de uma determinada residência.</w:t>
+      <w:r>
+        <w:rPr>
+          <w:rFonts w:ascii="Verdana" w:hAnsi="Verdana" w:cs="Verdana"/>
+          <w:sz w:val="24"/>
+          <w:szCs w:val="24"/>
+        </w:rPr>
+        <w:t>Este sistema tem a finalidade de calcular a conta de Água e a conta de Energia Elétrica de uma determinada residência.</w:t>
       </w:r>
     </w:p>
     <w:p>
@@ -100,55 +83,7 @@
           <w:sz w:val="24"/>
           <w:szCs w:val="24"/>
         </w:rPr>
-        <w:t>A entrada de dados, tanto na conta de energia quanto na de água, é realizada</w:t>
-      </w:r>
-      <w:r>
-        <w:rPr>
-          <w:rFonts w:ascii="Verdana" w:hAnsi="Verdana" w:cs="Verdana"/>
-          <w:sz w:val="24"/>
-          <w:szCs w:val="24"/>
-        </w:rPr>
-        <w:t xml:space="preserve"> </w:t>
-      </w:r>
-      <w:r>
-        <w:rPr>
-          <w:rFonts w:ascii="Verdana" w:hAnsi="Verdana" w:cs="Verdana"/>
-          <w:sz w:val="24"/>
-          <w:szCs w:val="24"/>
-        </w:rPr>
-        <w:t>pela leitura do mês anterior e a leitura do mês atual. Para calcular o consumo,</w:t>
-      </w:r>
-      <w:r>
-        <w:rPr>
-          <w:rFonts w:ascii="Verdana" w:hAnsi="Verdana" w:cs="Verdana"/>
-          <w:sz w:val="24"/>
-          <w:szCs w:val="24"/>
-        </w:rPr>
-        <w:t xml:space="preserve"> </w:t>
-      </w:r>
-      <w:r>
-        <w:rPr>
-          <w:rFonts w:ascii="Verdana" w:hAnsi="Verdana" w:cs="Verdana"/>
-          <w:sz w:val="24"/>
-          <w:szCs w:val="24"/>
-        </w:rPr>
-        <w:t>basta, subtrair a leitura atual da leitura anterior. A leitura anterior nunca</w:t>
-      </w:r>
-      <w:r>
-        <w:rPr>
-          <w:rFonts w:ascii="Verdana" w:hAnsi="Verdana" w:cs="Verdana"/>
-          <w:sz w:val="24"/>
-          <w:szCs w:val="24"/>
-        </w:rPr>
-        <w:t xml:space="preserve"> </w:t>
-      </w:r>
-      <w:r>
-        <w:rPr>
-          <w:rFonts w:ascii="Verdana" w:hAnsi="Verdana" w:cs="Verdana"/>
-          <w:sz w:val="24"/>
-          <w:szCs w:val="24"/>
-        </w:rPr>
-        <w:t>poderá ser menor que a atual.</w:t>
+        <w:t>A entrada de dados, tanto na conta de energia quanto na de água, é realizada pela leitura do mês anterior e a leitura do mês atual. Para calcular o consumo, basta, subtrair a leitura atual da leitura anterior. A leitura anterior nunca poderá ser menor que a atual.</w:t>
       </w:r>
     </w:p>
     <w:p>
@@ -170,39 +105,7 @@
           <w:sz w:val="24"/>
           <w:szCs w:val="24"/>
         </w:rPr>
-        <w:t>O sistema utiliza duas classes para calcular o consumo de energia</w:t>
-      </w:r>
-      <w:r>
-        <w:rPr>
-          <w:rFonts w:ascii="Verdana" w:hAnsi="Verdana" w:cs="Verdana"/>
-          <w:sz w:val="24"/>
-          <w:szCs w:val="24"/>
-        </w:rPr>
-        <w:t xml:space="preserve"> </w:t>
-      </w:r>
-      <w:r>
-        <w:rPr>
-          <w:rFonts w:ascii="Verdana" w:hAnsi="Verdana" w:cs="Verdana"/>
-          <w:sz w:val="24"/>
-          <w:szCs w:val="24"/>
-        </w:rPr>
-        <w:t>elétrica e de</w:t>
-      </w:r>
-      <w:r>
-        <w:rPr>
-          <w:rFonts w:ascii="Verdana" w:hAnsi="Verdana" w:cs="Verdana"/>
-          <w:sz w:val="24"/>
-          <w:szCs w:val="24"/>
-        </w:rPr>
-        <w:t xml:space="preserve"> </w:t>
-      </w:r>
-      <w:r>
-        <w:rPr>
-          <w:rFonts w:ascii="Verdana" w:hAnsi="Verdana" w:cs="Verdana"/>
-          <w:sz w:val="24"/>
-          <w:szCs w:val="24"/>
-        </w:rPr>
-        <w:t>água de uma residência.</w:t>
+        <w:t>O sistema utiliza duas classes para calcular o consumo de energia elétrica e de água de uma residência.</w:t>
       </w:r>
     </w:p>
     <w:p>
@@ -224,55 +127,7 @@
           <w:sz w:val="24"/>
           <w:szCs w:val="24"/>
         </w:rPr>
-        <w:t>Na classe “Luz”, será calculado o consumo em Kwh e o valor</w:t>
-      </w:r>
-      <w:r>
-        <w:rPr>
-          <w:rFonts w:ascii="Verdana" w:hAnsi="Verdana" w:cs="Verdana"/>
-          <w:sz w:val="24"/>
-          <w:szCs w:val="24"/>
-        </w:rPr>
-        <w:t xml:space="preserve"> </w:t>
-      </w:r>
-      <w:r>
-        <w:rPr>
-          <w:rFonts w:ascii="Verdana" w:hAnsi="Verdana" w:cs="Verdana"/>
-          <w:sz w:val="24"/>
-          <w:szCs w:val="24"/>
-        </w:rPr>
-        <w:t>consumido de</w:t>
-      </w:r>
-      <w:r>
-        <w:rPr>
-          <w:rFonts w:ascii="Verdana" w:hAnsi="Verdana" w:cs="Verdana"/>
-          <w:sz w:val="24"/>
-          <w:szCs w:val="24"/>
-        </w:rPr>
-        <w:t xml:space="preserve"> </w:t>
-      </w:r>
-      <w:r>
-        <w:rPr>
-          <w:rFonts w:ascii="Verdana" w:hAnsi="Verdana" w:cs="Verdana"/>
-          <w:sz w:val="24"/>
-          <w:szCs w:val="24"/>
-        </w:rPr>
-        <w:t>energia elétrica sabendo que a tarifa por Kwh é de R$ 0,36 (trinta e seis</w:t>
-      </w:r>
-      <w:r>
-        <w:rPr>
-          <w:rFonts w:ascii="Verdana" w:hAnsi="Verdana" w:cs="Verdana"/>
-          <w:sz w:val="24"/>
-          <w:szCs w:val="24"/>
-        </w:rPr>
-        <w:t xml:space="preserve"> </w:t>
-      </w:r>
-      <w:r>
-        <w:rPr>
-          <w:rFonts w:ascii="Verdana" w:hAnsi="Verdana" w:cs="Verdana"/>
-          <w:sz w:val="24"/>
-          <w:szCs w:val="24"/>
-        </w:rPr>
-        <w:t>centavos), depois de receber os valores da leitura vindos da tela do sistema.</w:t>
+        <w:t>Na classe “Luz”, será calculado o consumo em Kwh e o valor consumido de energia elétrica sabendo que a tarifa por Kwh é de R$ 0,36 (trinta e seis centavos), depois de receber os valores da leitura vindos da tela do sistema.</w:t>
       </w:r>
     </w:p>
     <w:p>
@@ -441,23 +296,7 @@
           <w:sz w:val="24"/>
           <w:szCs w:val="24"/>
         </w:rPr>
-        <w:t>A classe “Água”, também, receberá as leituras anterior e atual do hidrômetro</w:t>
-      </w:r>
-      <w:r>
-        <w:rPr>
-          <w:rFonts w:ascii="Verdana" w:hAnsi="Verdana" w:cs="Verdana"/>
-          <w:sz w:val="24"/>
-          <w:szCs w:val="24"/>
-        </w:rPr>
-        <w:t xml:space="preserve"> </w:t>
-      </w:r>
-      <w:r>
-        <w:rPr>
-          <w:rFonts w:ascii="Verdana" w:hAnsi="Verdana" w:cs="Verdana"/>
-          <w:sz w:val="24"/>
-          <w:szCs w:val="24"/>
-        </w:rPr>
-        <w:t>de uma residência. Será calculado o consumo em m</w:t>
+        <w:t>A classe “Água”, também, receberá as leituras anterior e atual do hidrômetro de uma residência. Será calculado o consumo em m</w:t>
       </w:r>
       <w:r>
         <w:rPr>
@@ -511,39 +350,7 @@
           <w:sz w:val="24"/>
           <w:szCs w:val="24"/>
         </w:rPr>
-        <w:t>e</w:t>
-      </w:r>
-      <w:r>
-        <w:rPr>
-          <w:rFonts w:ascii="Verdana" w:hAnsi="Verdana" w:cs="Verdana"/>
-          <w:sz w:val="24"/>
-          <w:szCs w:val="24"/>
-        </w:rPr>
-        <w:t xml:space="preserve"> </w:t>
-      </w:r>
-      <w:r>
-        <w:rPr>
-          <w:rFonts w:ascii="Verdana" w:hAnsi="Verdana" w:cs="Verdana"/>
-          <w:sz w:val="24"/>
-          <w:szCs w:val="24"/>
-        </w:rPr>
-        <w:t>na tarifa com relação à quantidade consumida de acordo com os valores a</w:t>
-      </w:r>
-      <w:r>
-        <w:rPr>
-          <w:rFonts w:ascii="Verdana" w:hAnsi="Verdana" w:cs="Verdana"/>
-          <w:sz w:val="24"/>
-          <w:szCs w:val="24"/>
-        </w:rPr>
-        <w:t xml:space="preserve"> </w:t>
-      </w:r>
-      <w:r>
-        <w:rPr>
-          <w:rFonts w:ascii="Verdana" w:hAnsi="Verdana" w:cs="Verdana"/>
-          <w:sz w:val="24"/>
-          <w:szCs w:val="24"/>
-        </w:rPr>
-        <w:t>seguir:</w:t>
+        <w:t>e na tarifa com relação à quantidade consumida de acordo com os valores a seguir:</w:t>
       </w:r>
     </w:p>
     <w:p>
@@ -702,6 +509,7 @@
         </w:rPr>
         <w:t>A seguir criar um programa principal que deverá chamar as classes para que cada uma faça os cálculos referentes às suas tarefas.</w:t>
       </w:r>
+      <w:bookmarkEnd w:id="0"/>
     </w:p>
     <w:sectPr>
       <w:pgSz w:w="11906" w:h="16838"/>
@@ -714,7 +522,7 @@
 </file>
 
 <file path=word/styles.xml><?xml version="1.0" encoding="utf-8"?>
-<w:styles xmlns:mc="http://schemas.openxmlformats.org/markup-compatibility/2006" xmlns:r="http://schemas.openxmlformats.org/officeDocument/2006/relationships" xmlns:w="http://schemas.openxmlformats.org/wordprocessingml/2006/main" xmlns:w14="http://schemas.microsoft.com/office/word/2010/wordml" xmlns:w15="http://schemas.microsoft.com/office/word/2012/wordml" xmlns:w16se="http://schemas.microsoft.com/office/word/2015/wordml/symex" mc:Ignorable="w14 w15 w16se">
+<w:styles xmlns:mc="http://schemas.openxmlformats.org/markup-compatibility/2006" xmlns:r="http://schemas.openxmlformats.org/officeDocument/2006/relationships" xmlns:w="http://schemas.openxmlformats.org/wordprocessingml/2006/main" xmlns:w14="http://schemas.microsoft.com/office/word/2010/wordml" xmlns:w15="http://schemas.microsoft.com/office/word/2012/wordml" xmlns:w16cid="http://schemas.microsoft.com/office/word/2016/wordml/cid" xmlns:w16se="http://schemas.microsoft.com/office/word/2015/wordml/symex" mc:Ignorable="w14 w15 w16se w16cid">
   <w:docDefaults>
     <w:rPrDefault>
       <w:rPr>
@@ -730,7 +538,7 @@
       </w:pPr>
     </w:pPrDefault>
   </w:docDefaults>
-  <w:latentStyles w:defLockedState="0" w:defUIPriority="99" w:defSemiHidden="0" w:defUnhideWhenUsed="0" w:defQFormat="0" w:count="371">
+  <w:latentStyles w:defLockedState="0" w:defUIPriority="99" w:defSemiHidden="0" w:defUnhideWhenUsed="0" w:defQFormat="0" w:count="375">
     <w:lsdException w:name="Normal" w:uiPriority="0" w:qFormat="1"/>
     <w:lsdException w:name="heading 1" w:uiPriority="9" w:qFormat="1"/>
     <w:lsdException w:name="heading 2" w:semiHidden="1" w:uiPriority="9" w:unhideWhenUsed="1" w:qFormat="1"/>
@@ -836,7 +644,6 @@
     <w:lsdException w:name="HTML Sample" w:semiHidden="1" w:unhideWhenUsed="1"/>
     <w:lsdException w:name="HTML Typewriter" w:semiHidden="1" w:unhideWhenUsed="1"/>
     <w:lsdException w:name="HTML Variable" w:semiHidden="1" w:unhideWhenUsed="1"/>
-    <w:lsdException w:name="Normal Table" w:semiHidden="1" w:unhideWhenUsed="1"/>
     <w:lsdException w:name="annotation subject" w:semiHidden="1" w:unhideWhenUsed="1"/>
     <w:lsdException w:name="No List" w:semiHidden="1" w:unhideWhenUsed="1"/>
     <w:lsdException w:name="Outline List 1" w:semiHidden="1" w:unhideWhenUsed="1"/>
@@ -880,10 +687,8 @@
     <w:lsdException w:name="Table Elegant" w:semiHidden="1" w:unhideWhenUsed="1"/>
     <w:lsdException w:name="Table Professional" w:semiHidden="1" w:unhideWhenUsed="1"/>
     <w:lsdException w:name="Table Subtle 1" w:semiHidden="1" w:unhideWhenUsed="1"/>
-    <w:lsdException w:name="Table Subtle 2" w:semiHidden="1" w:unhideWhenUsed="1"/>
     <w:lsdException w:name="Table Web 1" w:semiHidden="1" w:unhideWhenUsed="1"/>
     <w:lsdException w:name="Table Web 2" w:semiHidden="1" w:unhideWhenUsed="1"/>
-    <w:lsdException w:name="Table Web 3" w:semiHidden="1" w:unhideWhenUsed="1"/>
     <w:lsdException w:name="Balloon Text" w:semiHidden="1" w:unhideWhenUsed="1"/>
     <w:lsdException w:name="Table Grid" w:uiPriority="39"/>
     <w:lsdException w:name="Table Theme" w:semiHidden="1" w:unhideWhenUsed="1"/>
@@ -1102,6 +907,10 @@
     <w:lsdException w:name="List Table 5 Dark Accent 6" w:uiPriority="50"/>
     <w:lsdException w:name="List Table 6 Colorful Accent 6" w:uiPriority="51"/>
     <w:lsdException w:name="List Table 7 Colorful Accent 6" w:uiPriority="52"/>
+    <w:lsdException w:name="Mention" w:semiHidden="1" w:unhideWhenUsed="1"/>
+    <w:lsdException w:name="Smart Hyperlink" w:semiHidden="1" w:unhideWhenUsed="1"/>
+    <w:lsdException w:name="Hashtag" w:semiHidden="1" w:unhideWhenUsed="1"/>
+    <w:lsdException w:name="Unresolved Mention" w:semiHidden="1" w:unhideWhenUsed="1"/>
   </w:latentStyles>
   <w:style w:type="paragraph" w:default="1" w:styleId="Normal">
     <w:name w:val="Normal"/>

</xml_diff>